<commit_message>
Update notes document with coded variable info and start coded variable R script
</commit_message>
<xml_diff>
--- a/Quick Notes.docx
+++ b/Quick Notes.docx
@@ -155,150 +155,932 @@
       <w:r>
         <w:t>ZINC2 – Household Income</w:t>
       </w:r>
+      <w:r>
+        <w:tab/>
+      </w:r>
+    </w:p>
+    <w:p>
+      <w:r>
+        <w:t>IPOV – Poverty level income (according to the area)</w:t>
+      </w:r>
+    </w:p>
+    <w:p>
+      <w:r>
+        <w:t>ABLMED, ABL30, ABL50, ABL80 – Median income adjusted for bedrooms</w:t>
+      </w:r>
+    </w:p>
+    <w:p>
+      <w:r>
+        <w:t>ASSISTED – 0, 1, -9 – Are they receiving some kind of government assistance</w:t>
+      </w:r>
+    </w:p>
+    <w:p>
+      <w:r>
+        <w:t>FMR – Fair market rent – calculated by HUD as a factor of many things for a given county</w:t>
+      </w:r>
+    </w:p>
+    <w:p>
+      <w:r>
+        <w:t>LMED, L80, L50, L30 – Income levels of area</w:t>
+      </w:r>
+    </w:p>
+    <w:p>
+      <w:r>
+        <w:t>APLMED – Income adjusted for persons in household (AHS underestimates sometimes)</w:t>
+      </w:r>
+    </w:p>
+    <w:p>
+      <w:r>
+        <w:t xml:space="preserve">age1 – Age of head of household </w:t>
+      </w:r>
+    </w:p>
+    <w:p>
+      <w:r>
+        <w:t>BEDRMS</w:t>
+      </w:r>
+    </w:p>
+    <w:p>
+      <w:r>
+        <w:t>BUILT</w:t>
+      </w:r>
+    </w:p>
+    <w:p>
+      <w:r>
+        <w:t>OWNRENT</w:t>
+      </w:r>
+    </w:p>
+    <w:p>
+      <w:r>
+        <w:t>METRO3</w:t>
+      </w:r>
+    </w:p>
+    <w:p>
+      <w:r>
+        <w:t>REGION</w:t>
+      </w:r>
+      <w:r>
+        <w:t xml:space="preserve"> – Census Region</w:t>
+      </w:r>
+    </w:p>
+    <w:p>
+      <w:r>
+        <w:t>STATUS</w:t>
+      </w:r>
+    </w:p>
+    <w:p>
+      <w:r>
+        <w:t>STRUCTURETYPE / TYPE</w:t>
+      </w:r>
+    </w:p>
+    <w:p>
+      <w:r>
+        <w:t>Z</w:t>
+      </w:r>
+      <w:r>
+        <w:t>ADEQ</w:t>
+      </w:r>
+      <w:r>
+        <w:t xml:space="preserve"> – Adequacy of unit</w:t>
+      </w:r>
+    </w:p>
+    <w:p>
+      <w:r>
+        <w:t>ZSMHC – Monthly housing costs</w:t>
+      </w:r>
+      <w:r>
+        <w:t xml:space="preserve"> – we may have to delete this because it includes mortgage</w:t>
+      </w:r>
+    </w:p>
+    <w:p>
+      <w:r>
+        <w:t>NUNITS</w:t>
+      </w:r>
+      <w:r>
+        <w:t xml:space="preserve"> - # units of building</w:t>
+      </w:r>
+    </w:p>
+    <w:p>
+      <w:r>
+        <w:t>OTHERCOST – ZSMHC may be inconsistent, OTHERCOST is sum of insurance, land rent (not rent), and fees.</w:t>
+      </w:r>
+    </w:p>
+    <w:p>
+      <w:r>
+        <w:t>PER (# Of persons in household)</w:t>
+      </w:r>
+    </w:p>
+    <w:p>
+      <w:r>
+        <w:t>ROOMS</w:t>
+      </w:r>
+      <w:r>
+        <w:t xml:space="preserve"> (# Of Rooms in Unit)</w:t>
+      </w:r>
+    </w:p>
+    <w:p>
+      <w:r>
+        <w:t>TENURE (Owner/renter status of unit)</w:t>
+      </w:r>
+    </w:p>
+    <w:p>
+      <w:r>
+        <w:t>TOTSAL</w:t>
+      </w:r>
+      <w:r>
+        <w:t xml:space="preserve"> – Sum of salary income over all members of household</w:t>
+      </w:r>
+    </w:p>
+    <w:p>
+      <w:r>
+        <w:t>UTILITY (Monthly utility cost)</w:t>
+      </w:r>
+    </w:p>
+    <w:p>
+      <w:r>
+        <w:t>VALUE – Current market value (what we are trying to predict)</w:t>
+      </w:r>
+    </w:p>
+    <w:p/>
+    <w:p/>
+    <w:p/>
+    <w:p>
+      <w:pPr>
+        <w:rPr>
+          <w:szCs w:val="20"/>
+        </w:rPr>
+      </w:pPr>
+      <w:r>
+        <w:rPr>
+          <w:szCs w:val="20"/>
+        </w:rPr>
+        <w:lastRenderedPageBreak/>
+        <w:t>Coded Variables</w:t>
+      </w:r>
+      <w:r>
+        <w:rPr>
+          <w:szCs w:val="20"/>
+        </w:rPr>
+        <w:t xml:space="preserve"> (taken almost verbatim from IV. </w:t>
+      </w:r>
+      <w:proofErr w:type="gramStart"/>
+      <w:r>
+        <w:rPr>
+          <w:szCs w:val="20"/>
+        </w:rPr>
+        <w:t>A</w:t>
+      </w:r>
+      <w:proofErr w:type="gramEnd"/>
+      <w:r>
+        <w:rPr>
+          <w:szCs w:val="20"/>
+        </w:rPr>
+        <w:t xml:space="preserve"> on the pdf)</w:t>
+      </w:r>
+      <w:r>
+        <w:rPr>
+          <w:szCs w:val="20"/>
+        </w:rPr>
+        <w:t>:</w:t>
+      </w:r>
+    </w:p>
+    <w:p>
+      <w:pPr>
+        <w:rPr>
+          <w:szCs w:val="20"/>
+        </w:rPr>
+      </w:pPr>
+    </w:p>
+    <w:p>
+      <w:pPr>
+        <w:rPr>
+          <w:szCs w:val="20"/>
+        </w:rPr>
+      </w:pPr>
+      <w:r>
+        <w:rPr>
+          <w:szCs w:val="20"/>
+        </w:rPr>
+        <w:t>Adequacy</w:t>
+      </w:r>
+      <w:r>
+        <w:rPr>
+          <w:szCs w:val="20"/>
+        </w:rPr>
+        <w:t xml:space="preserve"> (ZADEQ)</w:t>
+      </w:r>
+      <w:r>
+        <w:rPr>
+          <w:szCs w:val="20"/>
+        </w:rPr>
+        <w:t>:</w:t>
+      </w:r>
+    </w:p>
+    <w:p>
+      <w:pPr>
+        <w:pStyle w:val="ListParagraph"/>
+        <w:numPr>
+          <w:ilvl w:val="0"/>
+          <w:numId w:val="2"/>
+        </w:numPr>
+        <w:rPr>
+          <w:rFonts w:cs="Times"/>
+          <w:szCs w:val="20"/>
+        </w:rPr>
+      </w:pPr>
+      <w:r>
+        <w:rPr>
+          <w:rFonts w:cs="Times New Roman"/>
+          <w:szCs w:val="20"/>
+        </w:rPr>
+        <w:t xml:space="preserve">adequate, moderately inadequate, severely inadequate, vacant–no information </w:t>
+      </w:r>
+      <w:r>
+        <w:rPr>
+          <w:rFonts w:ascii="MS Mincho" w:eastAsia="MS Mincho" w:hAnsi="MS Mincho" w:cs="MS Mincho"/>
+          <w:szCs w:val="20"/>
+        </w:rPr>
+        <w:t> +</w:t>
+      </w:r>
+    </w:p>
+    <w:p>
+      <w:pPr>
+        <w:pStyle w:val="ListParagraph"/>
+        <w:numPr>
+          <w:ilvl w:val="0"/>
+          <w:numId w:val="2"/>
+        </w:numPr>
+        <w:rPr>
+          <w:rFonts w:cs="Times"/>
+          <w:szCs w:val="20"/>
+        </w:rPr>
+      </w:pPr>
+      <w:r>
+        <w:rPr>
+          <w:rFonts w:eastAsia="MS Mincho" w:cs="MS Mincho"/>
+          <w:szCs w:val="20"/>
+        </w:rPr>
+        <w:t>We will use vacant-no information as our ‘0’variable</w:t>
+      </w:r>
+    </w:p>
+    <w:p>
+      <w:pPr>
+        <w:rPr>
+          <w:szCs w:val="20"/>
+        </w:rPr>
+      </w:pPr>
+    </w:p>
+    <w:p>
+      <w:pPr>
+        <w:rPr>
+          <w:szCs w:val="20"/>
+        </w:rPr>
+      </w:pPr>
+      <w:r>
+        <w:rPr>
+          <w:szCs w:val="20"/>
+        </w:rPr>
+        <w:t>Bedrooms</w:t>
+      </w:r>
+      <w:r>
+        <w:rPr>
+          <w:szCs w:val="20"/>
+        </w:rPr>
+        <w:t xml:space="preserve"> (BDRMS) #NOTE – while the pdf says this is coded, it appears it is not, there are 0 to 8 bedrooms in the document.  It is possible bedrooms were coded for earlier years</w:t>
+      </w:r>
+      <w:r>
+        <w:rPr>
+          <w:szCs w:val="20"/>
+        </w:rPr>
+        <w:t>:</w:t>
+      </w:r>
+    </w:p>
+    <w:p>
+      <w:pPr>
+        <w:pStyle w:val="ListParagraph"/>
+        <w:numPr>
+          <w:ilvl w:val="0"/>
+          <w:numId w:val="2"/>
+        </w:numPr>
+        <w:rPr>
+          <w:szCs w:val="20"/>
+        </w:rPr>
+      </w:pPr>
+      <w:r>
+        <w:rPr>
+          <w:szCs w:val="20"/>
+        </w:rPr>
+        <w:t>PDF</w:t>
+      </w:r>
+    </w:p>
+    <w:p>
+      <w:pPr>
+        <w:pStyle w:val="ListParagraph"/>
+        <w:numPr>
+          <w:ilvl w:val="1"/>
+          <w:numId w:val="2"/>
+        </w:numPr>
+        <w:rPr>
+          <w:szCs w:val="20"/>
+        </w:rPr>
+      </w:pPr>
+      <w:r>
+        <w:rPr>
+          <w:szCs w:val="20"/>
+        </w:rPr>
+        <w:t>Studio, 1, 2, 3, 4 or more</w:t>
+      </w:r>
+    </w:p>
+    <w:p>
+      <w:pPr>
+        <w:pStyle w:val="ListParagraph"/>
+        <w:numPr>
+          <w:ilvl w:val="1"/>
+          <w:numId w:val="2"/>
+        </w:numPr>
+        <w:rPr>
+          <w:szCs w:val="20"/>
+        </w:rPr>
+      </w:pPr>
+      <w:r>
+        <w:rPr>
+          <w:szCs w:val="20"/>
+        </w:rPr>
+        <w:t>S</w:t>
+      </w:r>
+      <w:r>
+        <w:rPr>
+          <w:szCs w:val="20"/>
+        </w:rPr>
+        <w:t>t</w:t>
+      </w:r>
+      <w:r>
+        <w:rPr>
+          <w:szCs w:val="20"/>
+        </w:rPr>
+        <w:t>udio will be our 0 variable</w:t>
+      </w:r>
+    </w:p>
+    <w:p>
+      <w:pPr>
+        <w:pStyle w:val="ListParagraph"/>
+        <w:numPr>
+          <w:ilvl w:val="0"/>
+          <w:numId w:val="2"/>
+        </w:numPr>
+        <w:rPr>
+          <w:szCs w:val="20"/>
+        </w:rPr>
+      </w:pPr>
+      <w:r>
+        <w:rPr>
+          <w:szCs w:val="20"/>
+        </w:rPr>
+        <w:t>Dataset</w:t>
+      </w:r>
+    </w:p>
+    <w:p>
+      <w:pPr>
+        <w:pStyle w:val="ListParagraph"/>
+        <w:numPr>
+          <w:ilvl w:val="1"/>
+          <w:numId w:val="2"/>
+        </w:numPr>
+        <w:rPr>
+          <w:szCs w:val="20"/>
+        </w:rPr>
+      </w:pPr>
+      <w:r>
+        <w:rPr>
+          <w:szCs w:val="20"/>
+        </w:rPr>
+        <w:t>0 – 8</w:t>
+      </w:r>
+    </w:p>
+    <w:p>
+      <w:pPr>
+        <w:pStyle w:val="ListParagraph"/>
+        <w:numPr>
+          <w:ilvl w:val="1"/>
+          <w:numId w:val="2"/>
+        </w:numPr>
+        <w:rPr>
+          <w:szCs w:val="20"/>
+        </w:rPr>
+      </w:pPr>
+      <w:r>
+        <w:rPr>
+          <w:szCs w:val="20"/>
+        </w:rPr>
+        <w:t>0 will be our 0 variable</w:t>
+      </w:r>
+    </w:p>
+    <w:p>
+      <w:pPr>
+        <w:pStyle w:val="ListParagraph"/>
+        <w:numPr>
+          <w:ilvl w:val="1"/>
+          <w:numId w:val="2"/>
+        </w:numPr>
+        <w:rPr>
+          <w:szCs w:val="20"/>
+        </w:rPr>
+      </w:pPr>
+      <w:r>
+        <w:rPr>
+          <w:szCs w:val="20"/>
+        </w:rPr>
+        <w:t>OR we could make this continuous</w:t>
+      </w:r>
+    </w:p>
+    <w:p>
+      <w:pPr>
+        <w:rPr>
+          <w:szCs w:val="20"/>
+        </w:rPr>
+      </w:pPr>
+    </w:p>
+    <w:p>
+      <w:pPr>
+        <w:rPr>
+          <w:szCs w:val="20"/>
+        </w:rPr>
+      </w:pPr>
+      <w:r>
+        <w:rPr>
+          <w:szCs w:val="20"/>
+        </w:rPr>
+        <w:t>Location</w:t>
+      </w:r>
+      <w:r>
+        <w:rPr>
+          <w:szCs w:val="20"/>
+        </w:rPr>
+        <w:t xml:space="preserve"> #NOTE: doesn’t appear to be in dataset.  There is a region variable, but with 4 categories</w:t>
+      </w:r>
+    </w:p>
+    <w:p>
+      <w:pPr>
+        <w:pStyle w:val="ListParagraph"/>
+        <w:numPr>
+          <w:ilvl w:val="0"/>
+          <w:numId w:val="2"/>
+        </w:numPr>
+        <w:rPr>
+          <w:szCs w:val="20"/>
+        </w:rPr>
+      </w:pPr>
+      <w:r>
+        <w:rPr>
+          <w:szCs w:val="20"/>
+        </w:rPr>
+        <w:t>PDF</w:t>
+      </w:r>
+    </w:p>
+    <w:p>
+      <w:pPr>
+        <w:pStyle w:val="ListParagraph"/>
+        <w:numPr>
+          <w:ilvl w:val="1"/>
+          <w:numId w:val="2"/>
+        </w:numPr>
+        <w:rPr>
+          <w:szCs w:val="20"/>
+        </w:rPr>
+      </w:pPr>
+      <w:r>
+        <w:rPr>
+          <w:szCs w:val="20"/>
+        </w:rPr>
+        <w:t>Central city, suburb, nonmetropolitan</w:t>
+      </w:r>
+    </w:p>
+    <w:p>
+      <w:pPr>
+        <w:pStyle w:val="ListParagraph"/>
+        <w:numPr>
+          <w:ilvl w:val="1"/>
+          <w:numId w:val="2"/>
+        </w:numPr>
+        <w:rPr>
+          <w:szCs w:val="20"/>
+        </w:rPr>
+      </w:pPr>
+      <w:r>
+        <w:rPr>
+          <w:szCs w:val="20"/>
+        </w:rPr>
+        <w:t>Nonmetropolitan: 0</w:t>
+      </w:r>
+    </w:p>
+    <w:p>
+      <w:pPr>
+        <w:pStyle w:val="ListParagraph"/>
+        <w:numPr>
+          <w:ilvl w:val="0"/>
+          <w:numId w:val="2"/>
+        </w:numPr>
+        <w:rPr>
+          <w:szCs w:val="20"/>
+        </w:rPr>
+      </w:pPr>
+      <w:r>
+        <w:rPr>
+          <w:szCs w:val="20"/>
+        </w:rPr>
+        <w:t>Dataset</w:t>
+      </w:r>
+    </w:p>
+    <w:p>
+      <w:pPr>
+        <w:pStyle w:val="ListParagraph"/>
+        <w:numPr>
+          <w:ilvl w:val="1"/>
+          <w:numId w:val="2"/>
+        </w:numPr>
+        <w:rPr>
+          <w:szCs w:val="20"/>
+        </w:rPr>
+      </w:pPr>
+      <w:r>
+        <w:rPr>
+          <w:szCs w:val="20"/>
+        </w:rPr>
+        <w:t>1,2,3,4</w:t>
+      </w:r>
+    </w:p>
+    <w:p>
+      <w:pPr>
+        <w:pStyle w:val="ListParagraph"/>
+        <w:numPr>
+          <w:ilvl w:val="1"/>
+          <w:numId w:val="2"/>
+        </w:numPr>
+        <w:rPr>
+          <w:szCs w:val="20"/>
+        </w:rPr>
+      </w:pPr>
+      <w:r>
+        <w:rPr>
+          <w:szCs w:val="20"/>
+        </w:rPr>
+        <w:t>1 will be 0</w:t>
+      </w:r>
+    </w:p>
+    <w:p>
+      <w:pPr>
+        <w:rPr>
+          <w:szCs w:val="20"/>
+        </w:rPr>
+      </w:pPr>
+    </w:p>
+    <w:p>
+      <w:pPr>
+        <w:rPr>
+          <w:szCs w:val="20"/>
+        </w:rPr>
+      </w:pPr>
+      <w:r>
+        <w:rPr>
+          <w:szCs w:val="20"/>
+        </w:rPr>
+        <w:t>METRO3: no ‘categorical’ notes in the pdf</w:t>
+      </w:r>
+    </w:p>
+    <w:p>
+      <w:pPr>
+        <w:pStyle w:val="ListParagraph"/>
+        <w:numPr>
+          <w:ilvl w:val="0"/>
+          <w:numId w:val="2"/>
+        </w:numPr>
+        <w:rPr>
+          <w:szCs w:val="20"/>
+        </w:rPr>
+      </w:pPr>
+      <w:r>
+        <w:rPr>
+          <w:szCs w:val="20"/>
+        </w:rPr>
+        <w:t>1,2,3,4,5,9</w:t>
+      </w:r>
+    </w:p>
+    <w:p>
+      <w:pPr>
+        <w:pStyle w:val="ListParagraph"/>
+        <w:numPr>
+          <w:ilvl w:val="0"/>
+          <w:numId w:val="2"/>
+        </w:numPr>
+        <w:rPr>
+          <w:szCs w:val="20"/>
+        </w:rPr>
+      </w:pPr>
+      <w:r>
+        <w:rPr>
+          <w:szCs w:val="20"/>
+        </w:rPr>
+        <w:t>9 will be 0</w:t>
+      </w:r>
+    </w:p>
+    <w:p>
+      <w:pPr>
+        <w:rPr>
+          <w:szCs w:val="20"/>
+        </w:rPr>
+      </w:pPr>
+    </w:p>
+    <w:p>
+      <w:pPr>
+        <w:rPr>
+          <w:szCs w:val="20"/>
+        </w:rPr>
+      </w:pPr>
+      <w:r>
+        <w:rPr>
+          <w:szCs w:val="20"/>
+        </w:rPr>
+        <w:t>Structure Type:</w:t>
+      </w:r>
+    </w:p>
+    <w:p>
+      <w:pPr>
+        <w:pStyle w:val="ListParagraph"/>
+        <w:numPr>
+          <w:ilvl w:val="0"/>
+          <w:numId w:val="2"/>
+        </w:numPr>
+        <w:rPr>
+          <w:szCs w:val="20"/>
+        </w:rPr>
+      </w:pPr>
+      <w:r>
+        <w:rPr>
+          <w:szCs w:val="20"/>
+        </w:rPr>
+        <w:t>Single unit, 2-4 units, 5-19 units, 20-49 units, 50+ units, mobile homes</w:t>
+      </w:r>
+      <w:r>
+        <w:rPr>
+          <w:szCs w:val="20"/>
+        </w:rPr>
+        <w:t>, no info</w:t>
+      </w:r>
+    </w:p>
+    <w:p>
+      <w:pPr>
+        <w:pStyle w:val="ListParagraph"/>
+        <w:numPr>
+          <w:ilvl w:val="0"/>
+          <w:numId w:val="2"/>
+        </w:numPr>
+        <w:rPr>
+          <w:szCs w:val="20"/>
+        </w:rPr>
+      </w:pPr>
+      <w:r>
+        <w:rPr>
+          <w:szCs w:val="20"/>
+        </w:rPr>
+        <w:t>1,2,3,4,5,</w:t>
+      </w:r>
+      <w:proofErr w:type="gramStart"/>
+      <w:r>
+        <w:rPr>
+          <w:szCs w:val="20"/>
+        </w:rPr>
+        <w:t>6,-</w:t>
+      </w:r>
+      <w:proofErr w:type="gramEnd"/>
+      <w:r>
+        <w:rPr>
+          <w:szCs w:val="20"/>
+        </w:rPr>
+        <w:t>9</w:t>
+      </w:r>
+    </w:p>
+    <w:p>
+      <w:pPr>
+        <w:pStyle w:val="ListParagraph"/>
+        <w:numPr>
+          <w:ilvl w:val="0"/>
+          <w:numId w:val="2"/>
+        </w:numPr>
+        <w:rPr>
+          <w:szCs w:val="20"/>
+        </w:rPr>
+      </w:pPr>
+      <w:r>
+        <w:rPr>
+          <w:szCs w:val="20"/>
+        </w:rPr>
+        <w:t>No info (-9) will be 0</w:t>
+      </w:r>
+    </w:p>
+    <w:p>
+      <w:pPr>
+        <w:pStyle w:val="ListParagraph"/>
+        <w:numPr>
+          <w:ilvl w:val="0"/>
+          <w:numId w:val="2"/>
+        </w:numPr>
+        <w:rPr>
+          <w:szCs w:val="20"/>
+        </w:rPr>
+      </w:pPr>
+      <w:r>
+        <w:rPr>
+          <w:szCs w:val="20"/>
+        </w:rPr>
+        <w:t>Recoded from Type; we should not use both TYPE and STRUCTURETYPE</w:t>
+      </w:r>
+    </w:p>
+    <w:p>
+      <w:pPr>
+        <w:rPr>
+          <w:szCs w:val="20"/>
+        </w:rPr>
+      </w:pPr>
+    </w:p>
+    <w:p>
+      <w:pPr>
+        <w:rPr>
+          <w:szCs w:val="20"/>
+        </w:rPr>
+      </w:pPr>
+      <w:r>
+        <w:rPr>
+          <w:szCs w:val="20"/>
+        </w:rPr>
+        <w:t>Tenure:</w:t>
+      </w:r>
+    </w:p>
+    <w:p>
+      <w:pPr>
+        <w:pStyle w:val="ListParagraph"/>
+        <w:numPr>
+          <w:ilvl w:val="0"/>
+          <w:numId w:val="2"/>
+        </w:numPr>
+        <w:rPr>
+          <w:szCs w:val="20"/>
+        </w:rPr>
+      </w:pPr>
+      <w:r>
+        <w:rPr>
+          <w:szCs w:val="20"/>
+        </w:rPr>
+        <w:t>Owner, renter</w:t>
+      </w:r>
+    </w:p>
+    <w:p>
+      <w:pPr>
+        <w:pStyle w:val="ListParagraph"/>
+        <w:numPr>
+          <w:ilvl w:val="0"/>
+          <w:numId w:val="2"/>
+        </w:numPr>
+        <w:rPr>
+          <w:szCs w:val="20"/>
+        </w:rPr>
+      </w:pPr>
+      <w:r>
+        <w:rPr>
+          <w:szCs w:val="20"/>
+        </w:rPr>
+        <w:t>Dataset has 1,2,</w:t>
+      </w:r>
+      <w:proofErr w:type="gramStart"/>
+      <w:r>
+        <w:rPr>
+          <w:szCs w:val="20"/>
+        </w:rPr>
+        <w:t>3,-</w:t>
+      </w:r>
+      <w:proofErr w:type="gramEnd"/>
+      <w:r>
+        <w:rPr>
+          <w:szCs w:val="20"/>
+        </w:rPr>
+        <w:t>6</w:t>
+      </w:r>
+    </w:p>
+    <w:p>
+      <w:pPr>
+        <w:pStyle w:val="ListParagraph"/>
+        <w:numPr>
+          <w:ilvl w:val="0"/>
+          <w:numId w:val="2"/>
+        </w:numPr>
+        <w:rPr>
+          <w:szCs w:val="20"/>
+        </w:rPr>
+      </w:pPr>
+      <w:r>
+        <w:rPr>
+          <w:szCs w:val="20"/>
+        </w:rPr>
+        <w:t>-6 will be 0</w:t>
+      </w:r>
+    </w:p>
+    <w:p>
+      <w:pPr>
+        <w:rPr>
+          <w:szCs w:val="20"/>
+        </w:rPr>
+      </w:pPr>
+    </w:p>
+    <w:p>
+      <w:pPr>
+        <w:rPr>
+          <w:szCs w:val="20"/>
+        </w:rPr>
+      </w:pPr>
+      <w:r>
+        <w:rPr>
+          <w:szCs w:val="20"/>
+        </w:rPr>
+        <w:t>Year Built</w:t>
+      </w:r>
+    </w:p>
+    <w:p>
+      <w:pPr>
+        <w:pStyle w:val="ListParagraph"/>
+        <w:numPr>
+          <w:ilvl w:val="0"/>
+          <w:numId w:val="2"/>
+        </w:numPr>
+        <w:rPr>
+          <w:rFonts w:cs="Times"/>
+          <w:szCs w:val="20"/>
+        </w:rPr>
+      </w:pPr>
+      <w:r>
+        <w:rPr>
+          <w:rFonts w:cs="Times New Roman"/>
+          <w:szCs w:val="20"/>
+        </w:rPr>
+        <w:t>After 2010</w:t>
+      </w:r>
+      <w:r>
+        <w:rPr>
+          <w:rFonts w:cs="Times New Roman"/>
+          <w:position w:val="16"/>
+          <w:szCs w:val="20"/>
+        </w:rPr>
+        <w:t>35</w:t>
+      </w:r>
+      <w:r>
+        <w:rPr>
+          <w:rFonts w:cs="Times New Roman"/>
+          <w:szCs w:val="20"/>
+        </w:rPr>
+        <w:t xml:space="preserve">, 2000-2009, 1990-1999, 1980-1989, 1960-1979, 1940-1959, Pre- </w:t>
+      </w:r>
+      <w:r>
+        <w:rPr>
+          <w:rFonts w:ascii="MS Mincho" w:eastAsia="MS Mincho" w:hAnsi="MS Mincho" w:cs="MS Mincho"/>
+          <w:szCs w:val="20"/>
+        </w:rPr>
+        <w:t> +</w:t>
+      </w:r>
+      <w:r>
+        <w:rPr>
+          <w:rFonts w:cs="Times New Roman"/>
+          <w:szCs w:val="20"/>
+        </w:rPr>
+        <w:t xml:space="preserve">1940. </w:t>
+      </w:r>
+      <w:r>
+        <w:rPr>
+          <w:rFonts w:ascii="MS Mincho" w:eastAsia="MS Mincho" w:hAnsi="MS Mincho" w:cs="MS Mincho"/>
+          <w:szCs w:val="20"/>
+        </w:rPr>
+        <w:t> +</w:t>
+      </w:r>
+    </w:p>
+    <w:p>
+      <w:pPr>
+        <w:pStyle w:val="ListParagraph"/>
+        <w:numPr>
+          <w:ilvl w:val="0"/>
+          <w:numId w:val="2"/>
+        </w:numPr>
+        <w:rPr>
+          <w:szCs w:val="20"/>
+        </w:rPr>
+      </w:pPr>
+      <w:r>
+        <w:rPr>
+          <w:szCs w:val="20"/>
+        </w:rPr>
+        <w:t>Pre 1940 will be 0</w:t>
+      </w:r>
       <w:bookmarkStart w:id="0" w:name="_GoBack"/>
       <w:bookmarkEnd w:id="0"/>
     </w:p>
-    <w:p>
-      <w:r>
-        <w:t>IPOV – Poverty level income (according to the area)</w:t>
-      </w:r>
-    </w:p>
-    <w:p>
-      <w:r>
-        <w:t>ABLMED, ABL30, ABL50, ABL80 – Median income adjusted for bedrooms</w:t>
-      </w:r>
-    </w:p>
-    <w:p>
-      <w:r>
-        <w:t>ASSISTED – 0, 1, -9 – Are they receiving some kind of government assistance</w:t>
-      </w:r>
-    </w:p>
-    <w:p>
-      <w:r>
-        <w:t>FMR – Fair market rent – calculated by HUD as a factor of many things for a given county</w:t>
-      </w:r>
-    </w:p>
-    <w:p>
-      <w:r>
-        <w:t>LMED, L80, L50, L30 – Income levels of area</w:t>
-      </w:r>
-    </w:p>
-    <w:p>
-      <w:r>
-        <w:t>APLMED – Income adjusted for persons in household (AHS underestimates sometimes)</w:t>
-      </w:r>
-    </w:p>
-    <w:p>
-      <w:r>
-        <w:t xml:space="preserve">age1 – Age of head of household </w:t>
-      </w:r>
-    </w:p>
-    <w:p>
-      <w:r>
-        <w:t>BEDRMS</w:t>
-      </w:r>
-    </w:p>
-    <w:p>
-      <w:r>
-        <w:t>BUILT</w:t>
-      </w:r>
-    </w:p>
-    <w:p>
-      <w:r>
-        <w:t>OWNRENT</w:t>
-      </w:r>
-    </w:p>
-    <w:p>
-      <w:r>
-        <w:t>METRO3</w:t>
-      </w:r>
-    </w:p>
-    <w:p>
-      <w:r>
-        <w:t>REGION</w:t>
-      </w:r>
-      <w:r>
-        <w:t xml:space="preserve"> – Census Region</w:t>
-      </w:r>
-    </w:p>
-    <w:p>
-      <w:r>
-        <w:t>STATUS</w:t>
-      </w:r>
-    </w:p>
-    <w:p>
-      <w:r>
-        <w:t>STRUCTURETYPE / TYPE</w:t>
-      </w:r>
-    </w:p>
-    <w:p>
-      <w:r>
-        <w:t>Z</w:t>
-      </w:r>
-      <w:r>
-        <w:t>ADEQ</w:t>
-      </w:r>
-      <w:r>
-        <w:t xml:space="preserve"> – Adequacy of unit</w:t>
-      </w:r>
-    </w:p>
-    <w:p>
-      <w:r>
-        <w:t>ZSMHC – Monthly housing costs</w:t>
-      </w:r>
-      <w:r>
-        <w:t xml:space="preserve"> – we may have to delete this because it includes mortgage</w:t>
-      </w:r>
-    </w:p>
-    <w:p>
-      <w:r>
-        <w:t>NUNITS</w:t>
-      </w:r>
-      <w:r>
-        <w:t xml:space="preserve"> - # units of building</w:t>
-      </w:r>
-    </w:p>
-    <w:p>
-      <w:r>
-        <w:t>OTHERCOST – ZSMHC may be inconsistent, OTHERCOST is sum of insurance, land rent (not rent), and fees.</w:t>
-      </w:r>
-    </w:p>
-    <w:p>
-      <w:r>
-        <w:t>PER (# Of persons in household)</w:t>
-      </w:r>
-    </w:p>
-    <w:p>
-      <w:r>
-        <w:t>ROOMS</w:t>
-      </w:r>
-      <w:r>
-        <w:t xml:space="preserve"> (# Of Rooms in Unit)</w:t>
-      </w:r>
-    </w:p>
-    <w:p>
-      <w:r>
-        <w:t>TENURE (Owner/renter status of unit)</w:t>
-      </w:r>
-    </w:p>
-    <w:p>
-      <w:r>
-        <w:t>TOTSAL</w:t>
-      </w:r>
-      <w:r>
-        <w:t xml:space="preserve"> – Sum of salary income over all members of household</w:t>
-      </w:r>
-    </w:p>
-    <w:p>
-      <w:r>
-        <w:t>UTILITY (Monthly utility cost)</w:t>
-      </w:r>
-    </w:p>
-    <w:p>
-      <w:r>
-        <w:t>VALUE – Current market value (what we are trying to predict)</w:t>
-      </w:r>
-    </w:p>
     <w:p/>
     <w:p>
       <w:r>
@@ -308,7 +1090,11 @@
     <w:p/>
     <w:p>
       <w:r>
-        <w:lastRenderedPageBreak/>
+        <w:t>BURDEN – is correlated to ‘Value’</w:t>
+      </w:r>
+    </w:p>
+    <w:p>
+      <w:r>
         <w:t>CONTROL – The AHS control number.  I believe this is just a private key</w:t>
       </w:r>
     </w:p>
@@ -334,7 +1120,7 @@
     </w:p>
     <w:p>
       <w:r>
-        <w:t>ZHMHC</w:t>
+        <w:t>Anything that relates the housing price to another variable: affordability related to AMI and poverty income</w:t>
       </w:r>
     </w:p>
     <w:p/>
@@ -351,6 +1137,60 @@
 <file path=word/numbering.xml><?xml version="1.0" encoding="utf-8"?>
 <w:numbering xmlns:wpc="http://schemas.microsoft.com/office/word/2010/wordprocessingCanvas" xmlns:mo="http://schemas.microsoft.com/office/mac/office/2008/main" xmlns:mc="http://schemas.openxmlformats.org/markup-compatibility/2006" xmlns:mv="urn:schemas-microsoft-com:mac:vml" xmlns:o="urn:schemas-microsoft-com:office:office" xmlns:r="http://schemas.openxmlformats.org/officeDocument/2006/relationships" xmlns:m="http://schemas.openxmlformats.org/officeDocument/2006/math" xmlns:v="urn:schemas-microsoft-com:vml" xmlns:wp14="http://schemas.microsoft.com/office/word/2010/wordprocessingDrawing" xmlns:wp="http://schemas.openxmlformats.org/drawingml/2006/wordprocessingDrawing" xmlns:w10="urn:schemas-microsoft-com:office:word" xmlns:w="http://schemas.openxmlformats.org/wordprocessingml/2006/main" xmlns:w14="http://schemas.microsoft.com/office/word/2010/wordml" xmlns:w15="http://schemas.microsoft.com/office/word/2012/wordml" xmlns:wpg="http://schemas.microsoft.com/office/word/2010/wordprocessingGroup" xmlns:wpi="http://schemas.microsoft.com/office/word/2010/wordprocessingInk" xmlns:wne="http://schemas.microsoft.com/office/word/2006/wordml" xmlns:wps="http://schemas.microsoft.com/office/word/2010/wordprocessingShape" mc:Ignorable="w14 w15 wp14">
   <w:abstractNum w:abstractNumId="0">
+    <w:nsid w:val="00000001"/>
+    <w:multiLevelType w:val="hybridMultilevel"/>
+    <w:tmpl w:val="00000001"/>
+    <w:lvl w:ilvl="0" w:tplc="00000001">
+      <w:start w:val="1"/>
+      <w:numFmt w:val="bullet"/>
+      <w:lvlText w:val="•"/>
+      <w:lvlJc w:val="left"/>
+      <w:pPr>
+        <w:ind w:left="720" w:hanging="360"/>
+      </w:pPr>
+    </w:lvl>
+    <w:lvl w:ilvl="1" w:tplc="FFFFFFFF">
+      <w:numFmt w:val="decimal"/>
+      <w:lvlText w:val=""/>
+      <w:lvlJc w:val="left"/>
+    </w:lvl>
+    <w:lvl w:ilvl="2" w:tplc="FFFFFFFF">
+      <w:numFmt w:val="decimal"/>
+      <w:lvlText w:val=""/>
+      <w:lvlJc w:val="left"/>
+    </w:lvl>
+    <w:lvl w:ilvl="3" w:tplc="FFFFFFFF">
+      <w:numFmt w:val="decimal"/>
+      <w:lvlText w:val=""/>
+      <w:lvlJc w:val="left"/>
+    </w:lvl>
+    <w:lvl w:ilvl="4" w:tplc="FFFFFFFF">
+      <w:numFmt w:val="decimal"/>
+      <w:lvlText w:val=""/>
+      <w:lvlJc w:val="left"/>
+    </w:lvl>
+    <w:lvl w:ilvl="5" w:tplc="FFFFFFFF">
+      <w:numFmt w:val="decimal"/>
+      <w:lvlText w:val=""/>
+      <w:lvlJc w:val="left"/>
+    </w:lvl>
+    <w:lvl w:ilvl="6" w:tplc="FFFFFFFF">
+      <w:numFmt w:val="decimal"/>
+      <w:lvlText w:val=""/>
+      <w:lvlJc w:val="left"/>
+    </w:lvl>
+    <w:lvl w:ilvl="7" w:tplc="FFFFFFFF">
+      <w:numFmt w:val="decimal"/>
+      <w:lvlText w:val=""/>
+      <w:lvlJc w:val="left"/>
+    </w:lvl>
+    <w:lvl w:ilvl="8" w:tplc="FFFFFFFF">
+      <w:numFmt w:val="decimal"/>
+      <w:lvlText w:val=""/>
+      <w:lvlJc w:val="left"/>
+    </w:lvl>
+  </w:abstractNum>
+  <w:abstractNum w:abstractNumId="1">
     <w:nsid w:val="7BF53745"/>
     <w:multiLevelType w:val="hybridMultilevel"/>
     <w:tmpl w:val="12F82212"/>
@@ -462,7 +1302,7 @@
       </w:rPr>
     </w:lvl>
   </w:abstractNum>
-  <w:abstractNum w:abstractNumId="1">
+  <w:abstractNum w:abstractNumId="2">
     <w:nsid w:val="7C144FE1"/>
     <w:multiLevelType w:val="hybridMultilevel"/>
     <w:tmpl w:val="D95EA0A6"/>
@@ -575,10 +1415,13 @@
     </w:lvl>
   </w:abstractNum>
   <w:num w:numId="1">
-    <w:abstractNumId w:val="0"/>
+    <w:abstractNumId w:val="1"/>
   </w:num>
   <w:num w:numId="2">
-    <w:abstractNumId w:val="1"/>
+    <w:abstractNumId w:val="2"/>
+  </w:num>
+  <w:num w:numId="3">
+    <w:abstractNumId w:val="0"/>
   </w:num>
 </w:numbering>
 </file>

</xml_diff>

<commit_message>
finish creating coded parameters
</commit_message>
<xml_diff>
--- a/Quick Notes.docx
+++ b/Quick Notes.docx
@@ -360,6 +360,169 @@
         <w:rPr>
           <w:szCs w:val="20"/>
         </w:rPr>
+        <w:t>AGE1</w:t>
+      </w:r>
+    </w:p>
+    <w:p>
+      <w:pPr>
+        <w:pStyle w:val="ListParagraph"/>
+        <w:numPr>
+          <w:ilvl w:val="0"/>
+          <w:numId w:val="2"/>
+        </w:numPr>
+        <w:rPr>
+          <w:szCs w:val="20"/>
+        </w:rPr>
+      </w:pPr>
+      <w:r>
+        <w:rPr>
+          <w:szCs w:val="20"/>
+        </w:rPr>
+        <w:t xml:space="preserve">-9, 0 </w:t>
+      </w:r>
+      <w:r>
+        <w:rPr>
+          <w:szCs w:val="20"/>
+        </w:rPr>
+        <w:t>–</w:t>
+      </w:r>
+      <w:r>
+        <w:rPr>
+          <w:szCs w:val="20"/>
+        </w:rPr>
+        <w:t xml:space="preserve"> </w:t>
+      </w:r>
+      <w:r>
+        <w:rPr>
+          <w:szCs w:val="20"/>
+        </w:rPr>
+        <w:t>93</w:t>
+      </w:r>
+    </w:p>
+    <w:p>
+      <w:pPr>
+        <w:pStyle w:val="ListParagraph"/>
+        <w:numPr>
+          <w:ilvl w:val="0"/>
+          <w:numId w:val="2"/>
+        </w:numPr>
+        <w:rPr>
+          <w:szCs w:val="20"/>
+        </w:rPr>
+      </w:pPr>
+      <w:r>
+        <w:rPr>
+          <w:szCs w:val="20"/>
+        </w:rPr>
+        <w:t>Group into buckets (</w:t>
+      </w:r>
+      <w:r>
+        <w:rPr>
+          <w:szCs w:val="20"/>
+        </w:rPr>
+        <w:t xml:space="preserve">13 - 33, 34 - 53, 54 - 73, 74 </w:t>
+      </w:r>
+      <w:r>
+        <w:rPr>
+          <w:szCs w:val="20"/>
+        </w:rPr>
+        <w:t>–</w:t>
+      </w:r>
+      <w:r>
+        <w:rPr>
+          <w:szCs w:val="20"/>
+        </w:rPr>
+        <w:t xml:space="preserve"> 93</w:t>
+      </w:r>
+      <w:r>
+        <w:rPr>
+          <w:szCs w:val="20"/>
+        </w:rPr>
+        <w:t>)</w:t>
+      </w:r>
+    </w:p>
+    <w:p>
+      <w:pPr>
+        <w:pStyle w:val="ListParagraph"/>
+        <w:numPr>
+          <w:ilvl w:val="1"/>
+          <w:numId w:val="2"/>
+        </w:numPr>
+        <w:rPr>
+          <w:szCs w:val="20"/>
+        </w:rPr>
+      </w:pPr>
+      <w:r>
+        <w:rPr>
+          <w:szCs w:val="20"/>
+        </w:rPr>
+        <w:t>Age1 (13-33)</w:t>
+      </w:r>
+    </w:p>
+    <w:p>
+      <w:pPr>
+        <w:pStyle w:val="ListParagraph"/>
+        <w:numPr>
+          <w:ilvl w:val="1"/>
+          <w:numId w:val="2"/>
+        </w:numPr>
+        <w:rPr>
+          <w:szCs w:val="20"/>
+        </w:rPr>
+      </w:pPr>
+      <w:r>
+        <w:rPr>
+          <w:szCs w:val="20"/>
+        </w:rPr>
+        <w:t>Age2 (34 – 53)</w:t>
+      </w:r>
+    </w:p>
+    <w:p>
+      <w:pPr>
+        <w:pStyle w:val="ListParagraph"/>
+        <w:numPr>
+          <w:ilvl w:val="1"/>
+          <w:numId w:val="2"/>
+        </w:numPr>
+        <w:rPr>
+          <w:szCs w:val="20"/>
+        </w:rPr>
+      </w:pPr>
+      <w:r>
+        <w:rPr>
+          <w:szCs w:val="20"/>
+        </w:rPr>
+        <w:t xml:space="preserve"> Age3 (54 – 73)</w:t>
+      </w:r>
+    </w:p>
+    <w:p>
+      <w:pPr>
+        <w:pStyle w:val="ListParagraph"/>
+        <w:numPr>
+          <w:ilvl w:val="1"/>
+          <w:numId w:val="2"/>
+        </w:numPr>
+        <w:rPr>
+          <w:szCs w:val="20"/>
+        </w:rPr>
+      </w:pPr>
+      <w:r>
+        <w:rPr>
+          <w:szCs w:val="20"/>
+        </w:rPr>
+        <w:t>Age4 (74 – 93)</w:t>
+      </w:r>
+    </w:p>
+    <w:p>
+      <w:pPr>
+        <w:rPr>
+          <w:szCs w:val="20"/>
+        </w:rPr>
+      </w:pPr>
+      <w:r>
+        <w:rPr>
+          <w:szCs w:val="20"/>
+        </w:rPr>
         <w:t>Adequacy</w:t>
       </w:r>
       <w:r>
@@ -616,7 +779,21 @@
         <w:rPr>
           <w:szCs w:val="20"/>
         </w:rPr>
-        <w:t xml:space="preserve"> #NOTE: doesn’t appear to be in dataset.  There is a region variable, but with 4 categories</w:t>
+        <w:t xml:space="preserve"> #NOTE: doesn’t appear to be in dataset.  There is a region variable</w:t>
+      </w:r>
+      <w:r>
+        <w:rPr>
+          <w:szCs w:val="20"/>
+        </w:rPr>
+        <w:t xml:space="preserve"> which is for the census regions</w:t>
+      </w:r>
+      <w:bookmarkStart w:id="0" w:name="_GoBack"/>
+      <w:bookmarkEnd w:id="0"/>
+      <w:r>
+        <w:rPr>
+          <w:szCs w:val="20"/>
+        </w:rPr>
+        <w:t>, but with 4 categories</w:t>
       </w:r>
     </w:p>
     <w:p>
@@ -1078,8 +1255,6 @@
         </w:rPr>
         <w:t>Pre 1940 will be 0</w:t>
       </w:r>
-      <w:bookmarkStart w:id="0" w:name="_GoBack"/>
-      <w:bookmarkEnd w:id="0"/>
     </w:p>
     <w:p/>
     <w:p>

</xml_diff>